<commit_message>
Use Cases NOT Final
</commit_message>
<xml_diff>
--- a/docs/documentation/REQ/UserStories.docx
+++ b/docs/documentation/REQ/UserStories.docx
@@ -96,7 +96,31 @@
         <w:t>) hochladen können</w:t>
       </w:r>
       <w:r>
-        <w:t>, um die Artikel mit anderen Benutzern zu teilen.</w:t>
+        <w:t>, um die</w:t>
+      </w:r>
+      <w:r>
+        <w:t>se an</w:t>
+      </w:r>
+      <w:r>
+        <w:t xml:space="preserve"> Artikel</w:t>
+      </w:r>
+      <w:r>
+        <w:t xml:space="preserve"> anzuhängen und</w:t>
+      </w:r>
+      <w:r>
+        <w:t xml:space="preserve"> </w:t>
+      </w:r>
+      <w:r>
+        <w:t>so</w:t>
+      </w:r>
+      <w:r>
+        <w:t xml:space="preserve">mit </w:t>
+      </w:r>
+      <w:r>
+        <w:t xml:space="preserve"> mit </w:t>
+      </w:r>
+      <w:r>
+        <w:t>anderen Benutzern zu teilen.</w:t>
       </w:r>
     </w:p>
     <w:p>
@@ -578,6 +602,19 @@
       </w:pPr>
       <w:r>
         <w:t>Als Benutzer muss ich, an Artikel angehängte, Dokumente löschen können, um Informationsredundanz und Overhead vermeiden zu können.</w:t>
+      </w:r>
+    </w:p>
+    <w:p>
+      <w:pPr>
+        <w:pStyle w:val="Listenabsatz"/>
+        <w:numPr>
+          <w:ilvl w:val="0"/>
+          <w:numId w:val="5"/>
+        </w:numPr>
+        <w:spacing w:line="288" w:lineRule="auto"/>
+      </w:pPr>
+      <w:r>
+        <w:t>Als Benutzer möchte ich an Artikel angehängte Dokumente herunterladen können, um diese lokal öffnen zu können.</w:t>
       </w:r>
     </w:p>
     <w:p>
@@ -1179,6 +1216,7 @@
               <w:contextualSpacing w:val="0"/>
             </w:pPr>
             <w:r>
+              <w:lastRenderedPageBreak/>
               <w:t>10</w:t>
             </w:r>
           </w:p>
@@ -1247,7 +1285,6 @@
               <w:contextualSpacing w:val="0"/>
             </w:pPr>
             <w:r>
-              <w:lastRenderedPageBreak/>
               <w:t>12</w:t>
             </w:r>
           </w:p>

</xml_diff>

<commit_message>
Userstories reworked, no ambigious formulations anymore, user stories new ordered
</commit_message>
<xml_diff>
--- a/docs/documentation/REQ/UserStories.docx
+++ b/docs/documentation/REQ/UserStories.docx
@@ -45,7 +45,7 @@
           <w:sz w:val="24"/>
           <w:szCs w:val="24"/>
         </w:rPr>
-        <w:t>Funktionale</w:t>
+        <w:t>Funktional</w:t>
       </w:r>
     </w:p>
     <w:p>
@@ -58,34 +58,13 @@
         <w:spacing w:line="288" w:lineRule="auto"/>
       </w:pPr>
       <w:r>
-        <w:t xml:space="preserve">Als Benutzer muss ich Dokumente/Dateien </w:t>
+        <w:t xml:space="preserve">Als Benutzer muss ich </w:t>
       </w:r>
       <w:commentRangeStart w:id="0"/>
       <w:r>
-        <w:t>(</w:t>
-      </w:r>
-      <w:proofErr w:type="spellStart"/>
-      <w:r>
-        <w:t>pdf</w:t>
-      </w:r>
-      <w:proofErr w:type="spellEnd"/>
-      <w:r>
-        <w:t xml:space="preserve">, </w:t>
-      </w:r>
-      <w:proofErr w:type="spellStart"/>
-      <w:r>
-        <w:t>word</w:t>
-      </w:r>
-      <w:proofErr w:type="spellEnd"/>
-      <w:r>
-        <w:t xml:space="preserve">, </w:t>
-      </w:r>
-      <w:proofErr w:type="spellStart"/>
-      <w:r>
-        <w:t>txt</w:t>
+        <w:t xml:space="preserve">Artikel </w:t>
       </w:r>
       <w:commentRangeEnd w:id="0"/>
-      <w:proofErr w:type="spellEnd"/>
       <w:r>
         <w:rPr>
           <w:rStyle w:val="Kommentarzeichen"/>
@@ -93,34 +72,7 @@
         <w:commentReference w:id="0"/>
       </w:r>
       <w:r>
-        <w:t>) hochladen können</w:t>
-      </w:r>
-      <w:r>
-        <w:t>, um die</w:t>
-      </w:r>
-      <w:r>
-        <w:t>se an</w:t>
-      </w:r>
-      <w:r>
-        <w:t xml:space="preserve"> Artikel</w:t>
-      </w:r>
-      <w:r>
-        <w:t xml:space="preserve"> anzuhängen und</w:t>
-      </w:r>
-      <w:r>
-        <w:t xml:space="preserve"> </w:t>
-      </w:r>
-      <w:r>
-        <w:t>so</w:t>
-      </w:r>
-      <w:r>
-        <w:t xml:space="preserve">mit </w:t>
-      </w:r>
-      <w:r>
-        <w:t xml:space="preserve"> mit </w:t>
-      </w:r>
-      <w:r>
-        <w:t>anderen Benutzern zu teilen.</w:t>
+        <w:t>verfassen können, um mein Wissen anderen Benutzern bereit zu stellen.</w:t>
       </w:r>
     </w:p>
     <w:p>
@@ -133,24 +85,7 @@
         <w:spacing w:line="288" w:lineRule="auto"/>
       </w:pPr>
       <w:r>
-        <w:t>Als Benutzer mu</w:t>
-      </w:r>
-      <w:r>
-        <w:t xml:space="preserve">ss ich </w:t>
-      </w:r>
-      <w:commentRangeStart w:id="1"/>
-      <w:r>
-        <w:t xml:space="preserve">Artikel </w:t>
-      </w:r>
-      <w:commentRangeEnd w:id="1"/>
-      <w:r>
-        <w:rPr>
-          <w:rStyle w:val="Kommentarzeichen"/>
-        </w:rPr>
-        <w:commentReference w:id="1"/>
-      </w:r>
-      <w:r>
-        <w:t>verfassen können, um mein Wissen anderen Benutzern bereit zu stellen.</w:t>
+        <w:t>Als Benutzer muss ich Artikel lesen können, um mir benötigtes Wissen zu einem Thema anzueignen.</w:t>
       </w:r>
     </w:p>
     <w:p>
@@ -163,10 +98,21 @@
         <w:spacing w:line="288" w:lineRule="auto"/>
       </w:pPr>
       <w:r>
-        <w:t>Als Benutze</w:t>
-      </w:r>
-      <w:r>
-        <w:t>r muss ich Artikel lesen können, um mir Wissen zu einem Thema anzueignen.</w:t>
+        <w:t xml:space="preserve">Als Benutzer muss ich Artikel </w:t>
+      </w:r>
+      <w:commentRangeStart w:id="1"/>
+      <w:r>
+        <w:t xml:space="preserve">bearbeiten </w:t>
+      </w:r>
+      <w:commentRangeEnd w:id="1"/>
+      <w:r>
+        <w:rPr>
+          <w:rStyle w:val="Kommentarzeichen"/>
+        </w:rPr>
+        <w:commentReference w:id="1"/>
+      </w:r>
+      <w:r>
+        <w:t>können, um die Möglichkeit zu haben gespeicherte Fehler korrigieren zu können.</w:t>
       </w:r>
     </w:p>
     <w:p>
@@ -179,13 +125,34 @@
         <w:spacing w:line="288" w:lineRule="auto"/>
       </w:pPr>
       <w:r>
-        <w:t xml:space="preserve">Als Benutzer muss ich Artikel </w:t>
+        <w:t xml:space="preserve">Als Benutzer muss ich Dokumente/Dateien </w:t>
       </w:r>
       <w:commentRangeStart w:id="2"/>
       <w:r>
-        <w:t xml:space="preserve">bearbeiten </w:t>
+        <w:t>(</w:t>
+      </w:r>
+      <w:proofErr w:type="spellStart"/>
+      <w:r>
+        <w:t>pdf</w:t>
+      </w:r>
+      <w:proofErr w:type="spellEnd"/>
+      <w:r>
+        <w:t xml:space="preserve">, </w:t>
+      </w:r>
+      <w:proofErr w:type="spellStart"/>
+      <w:r>
+        <w:t>word</w:t>
+      </w:r>
+      <w:proofErr w:type="spellEnd"/>
+      <w:r>
+        <w:t xml:space="preserve">, </w:t>
+      </w:r>
+      <w:proofErr w:type="spellStart"/>
+      <w:r>
+        <w:t>txt</w:t>
       </w:r>
       <w:commentRangeEnd w:id="2"/>
+      <w:proofErr w:type="spellEnd"/>
       <w:r>
         <w:rPr>
           <w:rStyle w:val="Kommentarzeichen"/>
@@ -193,13 +160,7 @@
         <w:commentReference w:id="2"/>
       </w:r>
       <w:r>
-        <w:t>können</w:t>
-      </w:r>
-      <w:r>
-        <w:t>, um Fehler zu korrigieren</w:t>
-      </w:r>
-      <w:r>
-        <w:t>.</w:t>
+        <w:t>) hochladen können, um diese an Artikel anzuhängen und somit  mit anderen Benutzern zu teilen.</w:t>
       </w:r>
     </w:p>
     <w:p>
@@ -210,38 +171,10 @@
           <w:numId w:val="5"/>
         </w:numPr>
         <w:spacing w:line="288" w:lineRule="auto"/>
-      </w:pPr>
-      <w:r>
-        <w:t xml:space="preserve">Als Benutzer muss ich </w:t>
-      </w:r>
-      <w:r>
-        <w:t xml:space="preserve">Artikel </w:t>
-      </w:r>
-      <w:commentRangeStart w:id="3"/>
-      <w:r>
-        <w:t xml:space="preserve">suchen </w:t>
-      </w:r>
-      <w:commentRangeEnd w:id="3"/>
-      <w:r>
-        <w:rPr>
-          <w:rStyle w:val="Kommentarzeichen"/>
-        </w:rPr>
-        <w:commentReference w:id="3"/>
-      </w:r>
-      <w:r>
-        <w:t>können</w:t>
-      </w:r>
-      <w:r>
-        <w:t>, um schnell geeignete</w:t>
-      </w:r>
-      <w:r>
-        <w:t>s</w:t>
-      </w:r>
-      <w:r>
-        <w:t xml:space="preserve"> Wissen für mein Problem zu finden</w:t>
-      </w:r>
-      <w:r>
-        <w:t>.</w:t>
+        <w:contextualSpacing w:val="0"/>
+      </w:pPr>
+      <w:r>
+        <w:t>Als Benutzer muss ich, an Artikel angehängte, Dokumente herunterladen können um diese lokal zu speichern und bearbeiten zu können.</w:t>
       </w:r>
     </w:p>
     <w:p>
@@ -254,7 +187,72 @@
         <w:spacing w:line="288" w:lineRule="auto"/>
       </w:pPr>
       <w:r>
-        <w:t xml:space="preserve">Als Benutzer muss ich erkennen können, </w:t>
+        <w:t xml:space="preserve">Als Benutzer muss ich </w:t>
+      </w:r>
+      <w:r>
+        <w:t xml:space="preserve">Artikel </w:t>
+      </w:r>
+      <w:commentRangeStart w:id="3"/>
+      <w:r>
+        <w:t xml:space="preserve">suchen </w:t>
+      </w:r>
+      <w:commentRangeEnd w:id="3"/>
+      <w:r>
+        <w:rPr>
+          <w:rStyle w:val="Kommentarzeichen"/>
+        </w:rPr>
+        <w:commentReference w:id="3"/>
+      </w:r>
+      <w:r>
+        <w:t>können</w:t>
+      </w:r>
+      <w:r>
+        <w:t xml:space="preserve">, um </w:t>
+      </w:r>
+      <w:r>
+        <w:t xml:space="preserve">Artikel zu finden welche basierend auf </w:t>
+      </w:r>
+      <w:r>
+        <w:t>den eingegebenen</w:t>
+      </w:r>
+      <w:r>
+        <w:t xml:space="preserve"> </w:t>
+      </w:r>
+      <w:proofErr w:type="spellStart"/>
+      <w:r>
+        <w:t>Such</w:t>
+      </w:r>
+      <w:r>
+        <w:t>term</w:t>
+      </w:r>
+      <w:proofErr w:type="spellEnd"/>
+      <w:r>
+        <w:t xml:space="preserve"> relevante Informationen bereitstellen.</w:t>
+      </w:r>
+    </w:p>
+    <w:p>
+      <w:pPr>
+        <w:pStyle w:val="Listenabsatz"/>
+        <w:numPr>
+          <w:ilvl w:val="0"/>
+          <w:numId w:val="5"/>
+        </w:numPr>
+        <w:spacing w:line="288" w:lineRule="auto"/>
+      </w:pPr>
+      <w:r>
+        <w:t>Als Benutzer m</w:t>
+      </w:r>
+      <w:r>
+        <w:t>üssen</w:t>
+      </w:r>
+      <w:r>
+        <w:t xml:space="preserve"> </w:t>
+      </w:r>
+      <w:r>
+        <w:t>mir folgende Metainformationen des Artikels</w:t>
+      </w:r>
+      <w:r>
+        <w:t xml:space="preserve">, </w:t>
       </w:r>
     </w:p>
     <w:p>
@@ -293,7 +291,19 @@
         <w:spacing w:line="288" w:lineRule="auto"/>
       </w:pPr>
       <w:r>
-        <w:t>von wem der Artikel zuletzt geändert wurde.</w:t>
+        <w:t>von wem der</w:t>
+      </w:r>
+      <w:r>
+        <w:t xml:space="preserve"> Artikel zuletzt geändert wurde</w:t>
+      </w:r>
+    </w:p>
+    <w:p>
+      <w:pPr>
+        <w:pStyle w:val="Listenabsatz"/>
+        <w:spacing w:line="288" w:lineRule="auto"/>
+      </w:pPr>
+      <w:r>
+        <w:t>bereitgestellt werden.</w:t>
       </w:r>
     </w:p>
     <w:p>
@@ -313,7 +323,10 @@
         <w:contextualSpacing w:val="0"/>
       </w:pPr>
       <w:r>
-        <w:t>Als Benutzer muss ich beim Verfassen und Bearbeiten von Artikeln Texte formatieren können, um Artikel leserlicher und übersichtlich gestalten zu können.</w:t>
+        <w:t xml:space="preserve">Als Benutzer muss ich beim Verfassen und Bearbeiten von Artikeln Texte formatieren können, </w:t>
+      </w:r>
+      <w:r>
+        <w:t>um die Lesbarkeit und die Verständlichkeit des Artikels erhöhen zu können.</w:t>
       </w:r>
     </w:p>
     <w:p>
@@ -388,13 +401,14 @@
         <w:commentReference w:id="4"/>
       </w:r>
       <w:r>
-        <w:t>Als Benutzer muss ich Bilder hinzufügen können, um Informationen besser aufbereiten zu können.</w:t>
-      </w:r>
-    </w:p>
-    <w:p>
-      <w:pPr>
-        <w:spacing w:line="288" w:lineRule="auto"/>
-      </w:pPr>
+        <w:t xml:space="preserve">Als Benutzer muss ich Bilder hinzufügen können, </w:t>
+      </w:r>
+      <w:r>
+        <w:t>um auch komplexe Sachverhalte innerhalb des Artikels exakt vermitteln zu können</w:t>
+      </w:r>
+      <w:r>
+        <w:t>.</w:t>
+      </w:r>
     </w:p>
     <w:p>
       <w:pPr>
@@ -404,51 +418,10 @@
           <w:numId w:val="5"/>
         </w:numPr>
         <w:spacing w:line="288" w:lineRule="auto"/>
-      </w:pPr>
-      <w:r>
-        <w:t xml:space="preserve">Als Benutzer kann ich den letzten </w:t>
-      </w:r>
-      <w:r>
-        <w:t>Bearbeiter</w:t>
-      </w:r>
-      <w:commentRangeStart w:id="5"/>
-      <w:r>
-        <w:t xml:space="preserve"> </w:t>
-      </w:r>
-      <w:commentRangeEnd w:id="5"/>
-      <w:r>
-        <w:rPr>
-          <w:rStyle w:val="Kommentarzeichen"/>
-        </w:rPr>
-        <w:commentReference w:id="5"/>
-      </w:r>
-      <w:commentRangeStart w:id="6"/>
-      <w:r>
-        <w:t xml:space="preserve">per E-Mail </w:t>
-      </w:r>
-      <w:commentRangeEnd w:id="6"/>
-      <w:r>
-        <w:rPr>
-          <w:rStyle w:val="Kommentarzeichen"/>
-        </w:rPr>
-        <w:commentReference w:id="6"/>
-      </w:r>
-      <w:commentRangeStart w:id="7"/>
-      <w:r>
-        <w:t>benachrichtigen</w:t>
-      </w:r>
-      <w:commentRangeEnd w:id="7"/>
-      <w:r>
-        <w:rPr>
-          <w:rStyle w:val="Kommentarzeichen"/>
-        </w:rPr>
-        <w:commentReference w:id="7"/>
-      </w:r>
-      <w:r>
-        <w:t>, um ihn auf Fehler oder Ungereimtheiten in seinem Artikel aufmerksam zu machen</w:t>
-      </w:r>
-      <w:r>
-        <w:t>.</w:t>
+        <w:contextualSpacing w:val="0"/>
+      </w:pPr>
+      <w:r>
+        <w:t>Als Benutzer muss ich Artikel löschen können, um obsolete Informationen beseitigen zu können.</w:t>
       </w:r>
     </w:p>
     <w:p>
@@ -459,26 +432,10 @@
           <w:numId w:val="5"/>
         </w:numPr>
         <w:spacing w:line="288" w:lineRule="auto"/>
-      </w:pPr>
-      <w:commentRangeStart w:id="8"/>
-      <w:r>
-        <w:t xml:space="preserve">Als Benutzer kann ich Artikel </w:t>
-      </w:r>
-      <w:r>
-        <w:t>als hilfreich markieren</w:t>
-      </w:r>
-      <w:r>
-        <w:t xml:space="preserve">, um </w:t>
-      </w:r>
-      <w:r>
-        <w:t>positive Artikel anderen Benutzern kenntlich zu machen.</w:t>
-      </w:r>
-      <w:commentRangeEnd w:id="8"/>
-      <w:r>
-        <w:rPr>
-          <w:rStyle w:val="Kommentarzeichen"/>
-        </w:rPr>
-        <w:commentReference w:id="8"/>
+        <w:contextualSpacing w:val="0"/>
+      </w:pPr>
+      <w:r>
+        <w:t>Als Benutzer muss ich, an Artikel angehängte, Dokumente löschen können, um Informationsredundanz und Overhead vermeiden zu können.</w:t>
       </w:r>
     </w:p>
     <w:p>
@@ -489,15 +446,24 @@
           <w:numId w:val="5"/>
         </w:numPr>
         <w:spacing w:line="288" w:lineRule="auto"/>
-      </w:pPr>
-      <w:r>
-        <w:t xml:space="preserve">Als Benutzer möchte ich beim </w:t>
-      </w:r>
-      <w:r>
-        <w:t xml:space="preserve">Bearbeiten </w:t>
-      </w:r>
-      <w:r>
-        <w:t>von Artikeln zur vorherigen Version wechseln können, um Fehler schnell rückgängig machen zu können.</w:t>
+        <w:contextualSpacing w:val="0"/>
+      </w:pPr>
+      <w:r>
+        <w:t>Als Benutzer möchte ich beim Verfassen von Artikeln Formatvorlagen</w:t>
+      </w:r>
+      <w:commentRangeStart w:id="5"/>
+      <w:r>
+        <w:t xml:space="preserve"> </w:t>
+      </w:r>
+      <w:commentRangeEnd w:id="5"/>
+      <w:r>
+        <w:rPr>
+          <w:rStyle w:val="Kommentarzeichen"/>
+        </w:rPr>
+        <w:commentReference w:id="5"/>
+      </w:r>
+      <w:r>
+        <w:t>verwenden können, um Standardisierungen bei der Artikelerstellung einfacher etablieren zu können.</w:t>
       </w:r>
     </w:p>
     <w:p>
@@ -508,15 +474,11 @@
           <w:numId w:val="5"/>
         </w:numPr>
         <w:spacing w:line="288" w:lineRule="auto"/>
-      </w:pPr>
-      <w:r>
-        <w:t xml:space="preserve">Als Benutzer kann ich auf die von mir zuletzt besuchten Artikel auf der Startseite zugreifen, um schnell auf die zuletzt </w:t>
-      </w:r>
-      <w:r>
-        <w:t>gesehenen</w:t>
-      </w:r>
-      <w:r>
-        <w:t xml:space="preserve"> Artikel zu gelangen und nicht danach erneut suchen zu müssen.</w:t>
+        <w:contextualSpacing w:val="0"/>
+      </w:pPr>
+      <w:r>
+        <w:lastRenderedPageBreak/>
+        <w:t>Als Benutzer möchte ich das System auch auf meinem mobilen Endgerät verwenden können, um die Gebrauchsflexibilität signifikant zu erhöhen.</w:t>
       </w:r>
     </w:p>
     <w:p>
@@ -527,24 +489,51 @@
           <w:numId w:val="5"/>
         </w:numPr>
         <w:spacing w:line="288" w:lineRule="auto"/>
-        <w:contextualSpacing w:val="0"/>
-      </w:pPr>
-      <w:r>
-        <w:t xml:space="preserve">Als Benutzer möchte ich beim Verfassen von Artikeln </w:t>
-      </w:r>
-      <w:commentRangeStart w:id="9"/>
-      <w:r>
-        <w:t xml:space="preserve">Vorlagen </w:t>
-      </w:r>
-      <w:commentRangeEnd w:id="9"/>
+      </w:pPr>
+      <w:r>
+        <w:t xml:space="preserve">Als Benutzer kann ich den letzten </w:t>
+      </w:r>
+      <w:r>
+        <w:t>Bearbeiter</w:t>
+      </w:r>
+      <w:commentRangeStart w:id="6"/>
+      <w:r>
+        <w:t xml:space="preserve"> </w:t>
+      </w:r>
+      <w:commentRangeEnd w:id="6"/>
       <w:r>
         <w:rPr>
           <w:rStyle w:val="Kommentarzeichen"/>
         </w:rPr>
-        <w:commentReference w:id="9"/>
-      </w:r>
-      <w:r>
-        <w:t>verwenden können, um Artikel schneller und einheitlich zu erstellen.</w:t>
+        <w:commentReference w:id="6"/>
+      </w:r>
+      <w:commentRangeStart w:id="7"/>
+      <w:r>
+        <w:t xml:space="preserve">per E-Mail </w:t>
+      </w:r>
+      <w:commentRangeEnd w:id="7"/>
+      <w:r>
+        <w:rPr>
+          <w:rStyle w:val="Kommentarzeichen"/>
+        </w:rPr>
+        <w:commentReference w:id="7"/>
+      </w:r>
+      <w:commentRangeStart w:id="8"/>
+      <w:r>
+        <w:t>benachrichtigen</w:t>
+      </w:r>
+      <w:commentRangeEnd w:id="8"/>
+      <w:r>
+        <w:rPr>
+          <w:rStyle w:val="Kommentarzeichen"/>
+        </w:rPr>
+        <w:commentReference w:id="8"/>
+      </w:r>
+      <w:r>
+        <w:t>, um ihn auf Fehler oder Ungereimtheiten in seinem Artikel aufmerksam zu machen</w:t>
+      </w:r>
+      <w:r>
+        <w:t>.</w:t>
       </w:r>
     </w:p>
     <w:p>
@@ -555,11 +544,35 @@
           <w:numId w:val="5"/>
         </w:numPr>
         <w:spacing w:line="288" w:lineRule="auto"/>
-        <w:contextualSpacing w:val="0"/>
-      </w:pPr>
-      <w:r>
-        <w:lastRenderedPageBreak/>
-        <w:t>Als Benutzer muss ich Artikel löschen können, um obsolete Informationen beseitigen zu können.</w:t>
+      </w:pPr>
+      <w:commentRangeStart w:id="9"/>
+      <w:r>
+        <w:t xml:space="preserve">Als Benutzer kann ich Artikel </w:t>
+      </w:r>
+      <w:r>
+        <w:t>als hilfreich markieren</w:t>
+      </w:r>
+      <w:r>
+        <w:t xml:space="preserve">, um </w:t>
+      </w:r>
+      <w:r>
+        <w:t>diese für andere Benutzer</w:t>
+      </w:r>
+      <w:r>
+        <w:t xml:space="preserve"> </w:t>
+      </w:r>
+      <w:r>
+        <w:t>positiv hervor zu heben</w:t>
+      </w:r>
+      <w:r>
+        <w:t>.</w:t>
+      </w:r>
+      <w:commentRangeEnd w:id="9"/>
+      <w:r>
+        <w:rPr>
+          <w:rStyle w:val="Kommentarzeichen"/>
+        </w:rPr>
+        <w:commentReference w:id="9"/>
       </w:r>
     </w:p>
     <w:p>
@@ -570,10 +583,9 @@
           <w:numId w:val="5"/>
         </w:numPr>
         <w:spacing w:line="288" w:lineRule="auto"/>
-        <w:contextualSpacing w:val="0"/>
-      </w:pPr>
-      <w:r>
-        <w:t>Als Benutzer muss ich, an Artikel angehängte, Dokumente herunterladen können um diese lokal zu speichern und bearbeiten zu können.</w:t>
+      </w:pPr>
+      <w:r>
+        <w:t>Als Benutzer kann ich auf die von mir zuletzt besuchten Artikel auf der Startseite zugreifen, um Zeit zu sparen und die Benutzerfreundlichkeit zu erhöhen.</w:t>
       </w:r>
     </w:p>
     <w:p>
@@ -584,10 +596,55 @@
           <w:numId w:val="5"/>
         </w:numPr>
         <w:spacing w:line="288" w:lineRule="auto"/>
+      </w:pPr>
+      <w:r>
+        <w:t>Als Benutzer kann</w:t>
+      </w:r>
+      <w:r>
+        <w:t xml:space="preserve"> ich die vorherige Version des Artikels einsehen, um Änderungen nachverfolgen zu können</w:t>
+      </w:r>
+      <w:r>
+        <w:t>.</w:t>
+      </w:r>
+    </w:p>
+    <w:p>
+      <w:pPr>
+        <w:pStyle w:val="Listenabsatz"/>
+        <w:spacing w:line="288" w:lineRule="auto"/>
         <w:contextualSpacing w:val="0"/>
-      </w:pPr>
-      <w:r>
-        <w:t>Als Benutzer möchte ich das System auch auf meinem mobilen Endgerät verwenden können, um Artikel lesen und ggf. bearbeiten zu können.</w:t>
+        <w:rPr>
+          <w:b/>
+          <w:sz w:val="24"/>
+          <w:szCs w:val="24"/>
+        </w:rPr>
+      </w:pPr>
+    </w:p>
+    <w:p>
+      <w:pPr>
+        <w:pStyle w:val="Listenabsatz"/>
+        <w:spacing w:line="288" w:lineRule="auto"/>
+        <w:contextualSpacing w:val="0"/>
+        <w:rPr>
+          <w:b/>
+          <w:sz w:val="24"/>
+          <w:szCs w:val="24"/>
+        </w:rPr>
+      </w:pPr>
+      <w:commentRangeStart w:id="10"/>
+      <w:r>
+        <w:rPr>
+          <w:b/>
+          <w:sz w:val="24"/>
+          <w:szCs w:val="24"/>
+        </w:rPr>
+        <w:t>Nicht-funktional</w:t>
+      </w:r>
+      <w:commentRangeEnd w:id="10"/>
+      <w:r>
+        <w:rPr>
+          <w:rStyle w:val="Kommentarzeichen"/>
+        </w:rPr>
+        <w:commentReference w:id="10"/>
       </w:r>
     </w:p>
     <w:p>
@@ -599,9 +656,88 @@
         </w:numPr>
         <w:spacing w:line="288" w:lineRule="auto"/>
         <w:contextualSpacing w:val="0"/>
-      </w:pPr>
-      <w:r>
-        <w:t>Als Benutzer muss ich, an Artikel angehängte, Dokumente löschen können, um Informationsredundanz und Overhead vermeiden zu können.</w:t>
+        <w:rPr>
+          <w:i/>
+        </w:rPr>
+      </w:pPr>
+      <w:commentRangeStart w:id="11"/>
+      <w:r>
+        <w:rPr>
+          <w:i/>
+        </w:rPr>
+        <w:t xml:space="preserve">Als Benutzer muss ich innerhalb von </w:t>
+      </w:r>
+      <w:r>
+        <w:rPr>
+          <w:i/>
+        </w:rPr>
+        <w:t>2</w:t>
+      </w:r>
+      <w:r>
+        <w:rPr>
+          <w:i/>
+        </w:rPr>
+        <w:t xml:space="preserve"> Sekunden mein Suchergebnis bereitgestellt bekommen</w:t>
+      </w:r>
+      <w:commentRangeEnd w:id="11"/>
+      <w:r>
+        <w:rPr>
+          <w:rStyle w:val="Kommentarzeichen"/>
+          <w:i/>
+        </w:rPr>
+        <w:commentReference w:id="11"/>
+      </w:r>
+      <w:r>
+        <w:rPr>
+          <w:i/>
+        </w:rPr>
+        <w:t xml:space="preserve">, um </w:t>
+      </w:r>
+      <w:r>
+        <w:rPr>
+          <w:i/>
+        </w:rPr>
+        <w:t>meine Arbeitsabläufe nicht auszubremsen</w:t>
+      </w:r>
+      <w:r>
+        <w:rPr>
+          <w:i/>
+        </w:rPr>
+        <w:t>.</w:t>
+      </w:r>
+      <w:r>
+        <w:rPr>
+          <w:i/>
+        </w:rPr>
+        <w:t xml:space="preserve"> </w:t>
+      </w:r>
+      <w:r>
+        <w:rPr>
+          <w:i/>
+        </w:rPr>
+        <w:t>–</w:t>
+      </w:r>
+      <w:r>
+        <w:rPr>
+          <w:i/>
+        </w:rPr>
+        <w:t xml:space="preserve"> Performanz</w:t>
+      </w:r>
+    </w:p>
+    <w:p>
+      <w:pPr>
+        <w:pStyle w:val="Listenabsatz"/>
+        <w:spacing w:line="288" w:lineRule="auto"/>
+        <w:contextualSpacing w:val="0"/>
+      </w:pPr>
+      <w:r>
+        <w:t>Als Benutzer möchte ich Artikel suchen, um schnell relevantes Wissen zu erhalten. Dabei muss das System</w:t>
+      </w:r>
+      <w:r>
+        <w:t xml:space="preserve"> innerhalb von einer Sekunde</w:t>
+      </w:r>
+      <w:r>
+        <w:t xml:space="preserve"> (serverseitiger) Suchzeit das Suchresultat liefern können, um meine Arbeitsabläufe nicht auszubremsen.</w:t>
       </w:r>
     </w:p>
     <w:p>
@@ -612,52 +748,51 @@
           <w:numId w:val="5"/>
         </w:numPr>
         <w:spacing w:line="288" w:lineRule="auto"/>
-      </w:pPr>
-      <w:r>
-        <w:t>Als Benutzer möchte ich an Artikel angehängte Dokumente herunterladen können, um diese lokal öffnen zu können.</w:t>
-      </w:r>
-    </w:p>
-    <w:p>
-      <w:pPr>
-        <w:pStyle w:val="Listenabsatz"/>
-        <w:spacing w:line="288" w:lineRule="auto"/>
         <w:contextualSpacing w:val="0"/>
-      </w:pPr>
+        <w:rPr>
+          <w:i/>
+        </w:rPr>
+      </w:pPr>
+      <w:r>
+        <w:rPr>
+          <w:i/>
+        </w:rPr>
+        <w:t>Als Benutzer muss ich nur relevante Suchergebnisse geliefert bekommen, um schneller für mich relevante Informationen zu erhalten.</w:t>
+      </w:r>
+      <w:r>
+        <w:rPr>
+          <w:i/>
+        </w:rPr>
+        <w:t xml:space="preserve"> </w:t>
+      </w:r>
+      <w:r>
+        <w:rPr>
+          <w:i/>
+        </w:rPr>
+        <w:t>–</w:t>
+      </w:r>
+      <w:r>
+        <w:rPr>
+          <w:i/>
+        </w:rPr>
+        <w:t xml:space="preserve"> </w:t>
+      </w:r>
+      <w:r>
+        <w:rPr>
+          <w:i/>
+        </w:rPr>
+        <w:t>Zufriedenheit/Zuverlässigkeit</w:t>
+      </w:r>
     </w:p>
     <w:p>
       <w:pPr>
         <w:pStyle w:val="Listenabsatz"/>
         <w:spacing w:line="288" w:lineRule="auto"/>
         <w:contextualSpacing w:val="0"/>
-        <w:rPr>
-          <w:b/>
-          <w:sz w:val="24"/>
-          <w:szCs w:val="24"/>
-        </w:rPr>
-      </w:pPr>
-      <w:commentRangeStart w:id="10"/>
-      <w:r>
-        <w:rPr>
-          <w:b/>
-          <w:sz w:val="24"/>
-          <w:szCs w:val="24"/>
-        </w:rPr>
-        <w:t>NFR</w:t>
-      </w:r>
-      <w:commentRangeEnd w:id="10"/>
-      <w:r>
-        <w:rPr>
-          <w:rStyle w:val="Kommentarzeichen"/>
-        </w:rPr>
-        <w:commentReference w:id="10"/>
-      </w:r>
-    </w:p>
-    <w:p>
-      <w:pPr>
-        <w:pStyle w:val="Listenabsatz"/>
-        <w:spacing w:line="288" w:lineRule="auto"/>
-        <w:contextualSpacing w:val="0"/>
-      </w:pPr>
+      </w:pPr>
+      <w:r>
+        <w:t xml:space="preserve">Als Benutzer möchte ich Artikel finden können, um schnell an Informationen zu gelangen. Dabei soll das System nur, im Bezug auf den eingegebenen Suchbegriff, relevante Informationen liefern, um meine Arbeitsabläufe effizient zu unterstützen. </w:t>
+      </w:r>
     </w:p>
     <w:p>
       <w:pPr>
@@ -668,29 +803,81 @@
         </w:numPr>
         <w:spacing w:line="288" w:lineRule="auto"/>
         <w:contextualSpacing w:val="0"/>
-      </w:pPr>
-      <w:commentRangeStart w:id="11"/>
-      <w:r>
-        <w:t>Als Benutzer muss ich innerhalb von X Sekunden mein Suchergebnis bereitgestellt bekommen</w:t>
-      </w:r>
-      <w:commentRangeEnd w:id="11"/>
-      <w:r>
-        <w:rPr>
-          <w:rStyle w:val="Kommentarzeichen"/>
-        </w:rPr>
-        <w:commentReference w:id="11"/>
-      </w:r>
-      <w:r>
-        <w:t xml:space="preserve">, um </w:t>
-      </w:r>
-      <w:r>
-        <w:t>meine Arbeitsabläufe nicht auszubremsen</w:t>
-      </w:r>
-      <w:r>
-        <w:t>.</w:t>
-      </w:r>
-      <w:r>
-        <w:t xml:space="preserve"> - Performanz</w:t>
+        <w:rPr>
+          <w:i/>
+        </w:rPr>
+      </w:pPr>
+      <w:r>
+        <w:rPr>
+          <w:i/>
+        </w:rPr>
+        <w:t xml:space="preserve">Als Benutzer muss </w:t>
+      </w:r>
+      <w:r>
+        <w:rPr>
+          <w:i/>
+        </w:rPr>
+        <w:t xml:space="preserve">ich </w:t>
+      </w:r>
+      <w:r>
+        <w:rPr>
+          <w:i/>
+        </w:rPr>
+        <w:t>das System intuitiv und einfach bedienen können</w:t>
+      </w:r>
+      <w:r>
+        <w:rPr>
+          <w:i/>
+        </w:rPr>
+        <w:t xml:space="preserve"> (geringe Einarbeitungszeit von max. 15 Minuten)</w:t>
+      </w:r>
+      <w:r>
+        <w:rPr>
+          <w:i/>
+        </w:rPr>
+        <w:t>, um es einfach in meinen täglichen Arbeitsablauf integrieren zu können.</w:t>
+      </w:r>
+      <w:r>
+        <w:rPr>
+          <w:i/>
+        </w:rPr>
+        <w:t xml:space="preserve"> </w:t>
+      </w:r>
+      <w:r>
+        <w:rPr>
+          <w:i/>
+        </w:rPr>
+        <w:t>–</w:t>
+      </w:r>
+      <w:proofErr w:type="spellStart"/>
+      <w:r>
+        <w:rPr>
+          <w:i/>
+        </w:rPr>
+        <w:t>Usability</w:t>
+      </w:r>
+      <w:proofErr w:type="spellEnd"/>
+    </w:p>
+    <w:p>
+      <w:pPr>
+        <w:pStyle w:val="Listenabsatz"/>
+        <w:spacing w:line="288" w:lineRule="auto"/>
+        <w:contextualSpacing w:val="0"/>
+        <w:rPr>
+          <w:i/>
+        </w:rPr>
+      </w:pPr>
+      <w:r>
+        <w:rPr>
+          <w:i/>
+        </w:rPr>
+        <w:t>Als Benutzer möchte ich</w:t>
+      </w:r>
+      <w:r>
+        <w:rPr>
+          <w:i/>
+        </w:rPr>
+        <w:t xml:space="preserve"> einen direkten Mehrwert aus der Software ziehen, um meine Arbeitsabläufe zu beschleunigen, zu vereinfachen und/oder mehr Effizienz zu erlangen. Dabei muss das System benutzerfreundlich, das heißt einfach und intuitiv zu Bedienen sein, um einfach und effektiv in meine Arbeitsabläufe integriert werden zu können.</w:t>
       </w:r>
     </w:p>
     <w:p>
@@ -702,21 +889,89 @@
         </w:numPr>
         <w:spacing w:line="288" w:lineRule="auto"/>
         <w:contextualSpacing w:val="0"/>
-      </w:pPr>
-      <w:r>
-        <w:t>Als Benutzer muss ich nur relevante Suchergebnisse geliefert bekommen, um schneller für mich relevante Informationen zu erhalten.</w:t>
-      </w:r>
-      <w:r>
+        <w:rPr>
+          <w:i/>
+        </w:rPr>
+      </w:pPr>
+      <w:r>
+        <w:rPr>
+          <w:i/>
+        </w:rPr>
+        <w:t xml:space="preserve">Als Benutzer möchte ich das System weiter verwenden können, wenn </w:t>
+      </w:r>
+      <w:commentRangeStart w:id="12"/>
+      <w:r>
+        <w:rPr>
+          <w:i/>
+        </w:rPr>
+        <w:t xml:space="preserve">andere </w:t>
+      </w:r>
+      <w:commentRangeEnd w:id="12"/>
+      <w:r>
+        <w:rPr>
+          <w:rStyle w:val="Kommentarzeichen"/>
+          <w:i/>
+        </w:rPr>
+        <w:commentReference w:id="12"/>
+      </w:r>
+      <w:r>
+        <w:rPr>
+          <w:i/>
+        </w:rPr>
+        <w:t>Clients das System verwenden, um auch bei hoher Last arbeiten zu können.</w:t>
+      </w:r>
+      <w:r>
+        <w:rPr>
+          <w:i/>
+        </w:rPr>
         <w:t xml:space="preserve"> </w:t>
       </w:r>
       <w:r>
+        <w:rPr>
+          <w:i/>
+        </w:rPr>
         <w:t>–</w:t>
       </w:r>
       <w:r>
+        <w:rPr>
+          <w:i/>
+        </w:rPr>
+        <w:t xml:space="preserve"> Skalierbarkeit</w:t>
+      </w:r>
+    </w:p>
+    <w:p>
+      <w:pPr>
+        <w:pStyle w:val="Listenabsatz"/>
+        <w:spacing w:line="288" w:lineRule="auto"/>
+        <w:contextualSpacing w:val="0"/>
+      </w:pPr>
+      <w:r>
+        <w:t>Als Benutzer möchte ich Wissen abteilungsübergreifend</w:t>
+      </w:r>
+      <w:r>
         <w:t xml:space="preserve"> </w:t>
       </w:r>
       <w:r>
-        <w:t>Zufriedenheit/Zuverlässigkeit</w:t>
+        <w:t xml:space="preserve">teilen und erreichen können, um mir unabhängig firmeninternes </w:t>
+      </w:r>
+      <w:proofErr w:type="spellStart"/>
+      <w:r>
+        <w:t>Know</w:t>
+      </w:r>
+      <w:proofErr w:type="spellEnd"/>
+      <w:r>
+        <w:t>-</w:t>
+      </w:r>
+      <w:proofErr w:type="spellStart"/>
+      <w:r>
+        <w:t>How</w:t>
+      </w:r>
+      <w:proofErr w:type="spellEnd"/>
+      <w:r>
+        <w:t xml:space="preserve"> aneignen zu können. Dabei soll das System auch benutzbar bleiben, wenn bis zu </w:t>
+      </w:r>
+      <w:r>
+        <w:t>200 lesende und 25 schreibende Zugriffe zeitgleich auf das System erfolgen.</w:t>
       </w:r>
     </w:p>
     <w:p>
@@ -728,93 +983,143 @@
         </w:numPr>
         <w:spacing w:line="288" w:lineRule="auto"/>
         <w:contextualSpacing w:val="0"/>
-      </w:pPr>
-      <w:r>
-        <w:t>Als Benutzer muss das System intuitiv und einfach bedienen können</w:t>
-      </w:r>
-      <w:r>
-        <w:t xml:space="preserve"> (geringe Einarbeitungszeit von max. 15 Minuten)</w:t>
-      </w:r>
-      <w:r>
-        <w:t>, um es einfach in meinen täglichen Arbeitsablauf integrieren zu können.</w:t>
-      </w:r>
-      <w:r>
-        <w:t xml:space="preserve"> -</w:t>
+        <w:rPr>
+          <w:i/>
+        </w:rPr>
+      </w:pPr>
+      <w:r>
+        <w:rPr>
+          <w:i/>
+        </w:rPr>
+        <w:t xml:space="preserve">Als </w:t>
+      </w:r>
+      <w:commentRangeStart w:id="13"/>
+      <w:r>
+        <w:rPr>
+          <w:i/>
+        </w:rPr>
+        <w:t>Benutzer</w:t>
+      </w:r>
+      <w:commentRangeEnd w:id="13"/>
+      <w:r>
+        <w:rPr>
+          <w:rStyle w:val="Kommentarzeichen"/>
+          <w:i/>
+        </w:rPr>
+        <w:commentReference w:id="13"/>
+      </w:r>
+      <w:r>
+        <w:rPr>
+          <w:i/>
+        </w:rPr>
+        <w:t xml:space="preserve"> möchte ich die </w:t>
       </w:r>
       <w:proofErr w:type="spellStart"/>
       <w:r>
-        <w:t>Usability</w:t>
+        <w:rPr>
+          <w:i/>
+        </w:rPr>
+        <w:t>Suchengine</w:t>
       </w:r>
       <w:proofErr w:type="spellEnd"/>
-    </w:p>
-    <w:p>
-      <w:pPr>
-        <w:pStyle w:val="Listenabsatz"/>
-        <w:numPr>
-          <w:ilvl w:val="0"/>
-          <w:numId w:val="5"/>
-        </w:numPr>
+      <w:r>
+        <w:rPr>
+          <w:i/>
+        </w:rPr>
+        <w:t xml:space="preserve"> einfach auswechseln können, um eine höhere Flexibilität zu erreichen.</w:t>
+      </w:r>
+      <w:r>
+        <w:rPr>
+          <w:i/>
+        </w:rPr>
+        <w:t xml:space="preserve"> – Änderbarkeit/Erweiterbarkeit</w:t>
+      </w:r>
+    </w:p>
+    <w:p>
+      <w:pPr>
+        <w:pStyle w:val="Listenabsatz"/>
         <w:spacing w:line="288" w:lineRule="auto"/>
         <w:contextualSpacing w:val="0"/>
-      </w:pPr>
-      <w:r>
-        <w:t xml:space="preserve">Als Benutzer möchte ich das System weiter verwenden können, wenn </w:t>
-      </w:r>
-      <w:commentRangeStart w:id="12"/>
-      <w:r>
-        <w:t xml:space="preserve">andere </w:t>
-      </w:r>
-      <w:commentRangeEnd w:id="12"/>
-      <w:r>
-        <w:rPr>
-          <w:rStyle w:val="Kommentarzeichen"/>
-        </w:rPr>
-        <w:commentReference w:id="12"/>
-      </w:r>
-      <w:r>
-        <w:t>Clients das System verwenden, um auch bei hoher Last arbeiten zu können.</w:t>
-      </w:r>
-      <w:r>
-        <w:t xml:space="preserve"> - Skalierbarkeit</w:t>
-      </w:r>
-    </w:p>
-    <w:p>
-      <w:pPr>
-        <w:pStyle w:val="Listenabsatz"/>
-        <w:numPr>
-          <w:ilvl w:val="0"/>
-          <w:numId w:val="5"/>
-        </w:numPr>
-        <w:spacing w:line="288" w:lineRule="auto"/>
-        <w:contextualSpacing w:val="0"/>
-      </w:pPr>
-      <w:r>
-        <w:t xml:space="preserve">Als </w:t>
-      </w:r>
-      <w:commentRangeStart w:id="13"/>
-      <w:r>
-        <w:t>Benutzer</w:t>
-      </w:r>
-      <w:commentRangeEnd w:id="13"/>
-      <w:r>
-        <w:rPr>
-          <w:rStyle w:val="Kommentarzeichen"/>
-        </w:rPr>
-        <w:commentReference w:id="13"/>
-      </w:r>
-      <w:r>
-        <w:t xml:space="preserve"> möchte ich die </w:t>
+        <w:rPr>
+          <w:i/>
+        </w:rPr>
+      </w:pPr>
+      <w:r>
+        <w:rPr>
+          <w:i/>
+        </w:rPr>
+        <w:lastRenderedPageBreak/>
+        <w:t xml:space="preserve">Als Benutzer möchte ich die Suchfunktion des Systems verwenden, um schnell, basierend auf den </w:t>
       </w:r>
       <w:proofErr w:type="spellStart"/>
       <w:r>
+        <w:rPr>
+          <w:i/>
+        </w:rPr>
+        <w:t>Suchterm</w:t>
+      </w:r>
+      <w:proofErr w:type="spellEnd"/>
+      <w:r>
+        <w:rPr>
+          <w:i/>
+        </w:rPr>
+        <w:t xml:space="preserve">, relevante Ergebnisse zu erhalten. Dabei muss das System in Voraussicht auf zukünftige technologische Neuerungen und geänderte Anforderungen an das System </w:t>
+      </w:r>
+      <w:r>
+        <w:rPr>
+          <w:i/>
+        </w:rPr>
+        <w:t xml:space="preserve">aus </w:t>
+      </w:r>
+      <w:r>
+        <w:rPr>
+          <w:i/>
+        </w:rPr>
+        <w:t xml:space="preserve"> </w:t>
+      </w:r>
+      <w:r>
+        <w:rPr>
+          <w:i/>
+        </w:rPr>
+        <w:t>einzelnen Modulen bestehen</w:t>
+      </w:r>
+      <w:r>
+        <w:rPr>
+          <w:i/>
+        </w:rPr>
+        <w:t>, um Funktionserwei</w:t>
+      </w:r>
+      <w:r>
+        <w:rPr>
+          <w:i/>
+        </w:rPr>
+        <w:t>t</w:t>
+      </w:r>
+      <w:r>
+        <w:rPr>
+          <w:i/>
+        </w:rPr>
+        <w:t xml:space="preserve">erungen oder den Austausch der </w:t>
+      </w:r>
+      <w:proofErr w:type="spellStart"/>
+      <w:r>
+        <w:rPr>
+          <w:i/>
+        </w:rPr>
         <w:t>Suchengine</w:t>
       </w:r>
       <w:proofErr w:type="spellEnd"/>
       <w:r>
-        <w:t xml:space="preserve"> einfach auswechseln können, um eine höhere Flexibilität zu erreichen.</w:t>
-      </w:r>
-      <w:r>
-        <w:t xml:space="preserve"> – Änderbarkeit/Erweiterbarkeit</w:t>
+        <w:rPr>
+          <w:i/>
+        </w:rPr>
+        <w:t xml:space="preserve"> </w:t>
+      </w:r>
+      <w:r>
+        <w:rPr>
+          <w:i/>
+        </w:rPr>
+        <w:t>zu ermöglichen.</w:t>
       </w:r>
     </w:p>
     <w:p>
@@ -885,7 +1190,6 @@
               <w:ind w:left="0"/>
               <w:contextualSpacing w:val="0"/>
             </w:pPr>
-            <w:commentRangeStart w:id="14"/>
             <w:r>
               <w:t>1</w:t>
             </w:r>
@@ -904,13 +1208,6 @@
             </w:pPr>
             <w:r>
               <w:t>2</w:t>
-            </w:r>
-            <w:commentRangeEnd w:id="14"/>
-            <w:r>
-              <w:rPr>
-                <w:rStyle w:val="Kommentarzeichen"/>
-              </w:rPr>
-              <w:commentReference w:id="14"/>
             </w:r>
           </w:p>
         </w:tc>
@@ -944,7 +1241,7 @@
               <w:contextualSpacing w:val="0"/>
             </w:pPr>
             <w:r>
-              <w:t>1</w:t>
+              <w:t>2</w:t>
             </w:r>
           </w:p>
         </w:tc>
@@ -995,7 +1292,6 @@
               <w:ind w:left="0"/>
               <w:contextualSpacing w:val="0"/>
             </w:pPr>
-            <w:commentRangeStart w:id="15"/>
             <w:r>
               <w:t>4</w:t>
             </w:r>
@@ -1013,14 +1309,7 @@
               <w:contextualSpacing w:val="0"/>
             </w:pPr>
             <w:r>
-              <w:t>2</w:t>
-            </w:r>
-            <w:commentRangeEnd w:id="15"/>
-            <w:r>
-              <w:rPr>
-                <w:rStyle w:val="Kommentarzeichen"/>
-              </w:rPr>
-              <w:commentReference w:id="15"/>
+              <w:t>1</w:t>
             </w:r>
           </w:p>
         </w:tc>
@@ -1054,7 +1343,7 @@
               <w:contextualSpacing w:val="0"/>
             </w:pPr>
             <w:r>
-              <w:t>1</w:t>
+              <w:t>3</w:t>
             </w:r>
           </w:p>
         </w:tc>
@@ -1122,7 +1411,7 @@
               <w:contextualSpacing w:val="0"/>
             </w:pPr>
             <w:r>
-              <w:t>3</w:t>
+              <w:t>4</w:t>
             </w:r>
           </w:p>
         </w:tc>
@@ -1173,7 +1462,6 @@
               <w:ind w:left="0"/>
               <w:contextualSpacing w:val="0"/>
             </w:pPr>
-            <w:commentRangeStart w:id="16"/>
             <w:r>
               <w:t>9</w:t>
             </w:r>
@@ -1191,14 +1479,7 @@
               <w:contextualSpacing w:val="0"/>
             </w:pPr>
             <w:r>
-              <w:t>4</w:t>
-            </w:r>
-            <w:commentRangeEnd w:id="16"/>
-            <w:r>
-              <w:rPr>
-                <w:rStyle w:val="Kommentarzeichen"/>
-              </w:rPr>
-              <w:commentReference w:id="16"/>
+              <w:t>1</w:t>
             </w:r>
           </w:p>
         </w:tc>
@@ -1216,7 +1497,6 @@
               <w:contextualSpacing w:val="0"/>
             </w:pPr>
             <w:r>
-              <w:lastRenderedPageBreak/>
               <w:t>10</w:t>
             </w:r>
           </w:p>
@@ -1233,7 +1513,7 @@
               <w:contextualSpacing w:val="0"/>
             </w:pPr>
             <w:r>
-              <w:t>4</w:t>
+              <w:t>2</w:t>
             </w:r>
           </w:p>
         </w:tc>
@@ -1267,7 +1547,7 @@
               <w:contextualSpacing w:val="0"/>
             </w:pPr>
             <w:r>
-              <w:t>4</w:t>
+              <w:t>3</w:t>
             </w:r>
           </w:p>
         </w:tc>
@@ -1301,7 +1581,7 @@
               <w:contextualSpacing w:val="0"/>
             </w:pPr>
             <w:r>
-              <w:t>5</w:t>
+              <w:t>2</w:t>
             </w:r>
           </w:p>
         </w:tc>
@@ -1369,7 +1649,7 @@
               <w:contextualSpacing w:val="0"/>
             </w:pPr>
             <w:r>
-              <w:t>1</w:t>
+              <w:t>4</w:t>
             </w:r>
           </w:p>
         </w:tc>
@@ -1403,7 +1683,7 @@
               <w:contextualSpacing w:val="0"/>
             </w:pPr>
             <w:r>
-              <w:t>2</w:t>
+              <w:t>1</w:t>
             </w:r>
           </w:p>
         </w:tc>
@@ -1437,7 +1717,7 @@
               <w:contextualSpacing w:val="0"/>
             </w:pPr>
             <w:r>
-              <w:t>2</w:t>
+              <w:t>5</w:t>
             </w:r>
           </w:p>
         </w:tc>
@@ -1471,7 +1751,7 @@
               <w:contextualSpacing w:val="0"/>
             </w:pPr>
             <w:r>
-              <w:t>3</w:t>
+              <w:t>4</w:t>
             </w:r>
           </w:p>
         </w:tc>
@@ -1490,6 +1770,142 @@
             </w:pPr>
             <w:r>
               <w:t>18</w:t>
+            </w:r>
+          </w:p>
+        </w:tc>
+        <w:tc>
+          <w:tcPr>
+            <w:tcW w:w="0" w:type="auto"/>
+          </w:tcPr>
+          <w:p>
+            <w:pPr>
+              <w:pStyle w:val="Listenabsatz"/>
+              <w:spacing w:line="288" w:lineRule="auto"/>
+              <w:ind w:left="0"/>
+              <w:contextualSpacing w:val="0"/>
+            </w:pPr>
+            <w:r>
+              <w:t>1</w:t>
+            </w:r>
+          </w:p>
+        </w:tc>
+      </w:tr>
+      <w:tr>
+        <w:tc>
+          <w:tcPr>
+            <w:tcW w:w="0" w:type="auto"/>
+          </w:tcPr>
+          <w:p>
+            <w:pPr>
+              <w:pStyle w:val="Listenabsatz"/>
+              <w:spacing w:line="288" w:lineRule="auto"/>
+              <w:ind w:left="0"/>
+              <w:contextualSpacing w:val="0"/>
+            </w:pPr>
+            <w:r>
+              <w:t>19</w:t>
+            </w:r>
+          </w:p>
+        </w:tc>
+        <w:tc>
+          <w:tcPr>
+            <w:tcW w:w="0" w:type="auto"/>
+          </w:tcPr>
+          <w:p>
+            <w:pPr>
+              <w:pStyle w:val="Listenabsatz"/>
+              <w:spacing w:line="288" w:lineRule="auto"/>
+              <w:ind w:left="0"/>
+              <w:contextualSpacing w:val="0"/>
+            </w:pPr>
+            <w:r>
+              <w:t>5</w:t>
+            </w:r>
+          </w:p>
+        </w:tc>
+      </w:tr>
+      <w:tr>
+        <w:tc>
+          <w:tcPr>
+            <w:tcW w:w="0" w:type="auto"/>
+          </w:tcPr>
+          <w:p>
+            <w:pPr>
+              <w:pStyle w:val="Listenabsatz"/>
+              <w:spacing w:line="288" w:lineRule="auto"/>
+              <w:ind w:left="0"/>
+              <w:contextualSpacing w:val="0"/>
+            </w:pPr>
+            <w:r>
+              <w:t>20</w:t>
+            </w:r>
+          </w:p>
+        </w:tc>
+        <w:tc>
+          <w:tcPr>
+            <w:tcW w:w="0" w:type="auto"/>
+          </w:tcPr>
+          <w:p>
+            <w:pPr>
+              <w:pStyle w:val="Listenabsatz"/>
+              <w:spacing w:line="288" w:lineRule="auto"/>
+              <w:ind w:left="0"/>
+              <w:contextualSpacing w:val="0"/>
+            </w:pPr>
+            <w:r>
+              <w:t>4</w:t>
+            </w:r>
+          </w:p>
+        </w:tc>
+      </w:tr>
+      <w:tr>
+        <w:tc>
+          <w:tcPr>
+            <w:tcW w:w="0" w:type="auto"/>
+          </w:tcPr>
+          <w:p>
+            <w:pPr>
+              <w:pStyle w:val="Listenabsatz"/>
+              <w:spacing w:line="288" w:lineRule="auto"/>
+              <w:ind w:left="0"/>
+              <w:contextualSpacing w:val="0"/>
+            </w:pPr>
+            <w:r>
+              <w:t>21</w:t>
+            </w:r>
+          </w:p>
+        </w:tc>
+        <w:tc>
+          <w:tcPr>
+            <w:tcW w:w="0" w:type="auto"/>
+          </w:tcPr>
+          <w:p>
+            <w:pPr>
+              <w:pStyle w:val="Listenabsatz"/>
+              <w:spacing w:line="288" w:lineRule="auto"/>
+              <w:ind w:left="0"/>
+              <w:contextualSpacing w:val="0"/>
+            </w:pPr>
+            <w:r>
+              <w:t>3</w:t>
+            </w:r>
+          </w:p>
+        </w:tc>
+      </w:tr>
+      <w:tr>
+        <w:tc>
+          <w:tcPr>
+            <w:tcW w:w="0" w:type="auto"/>
+          </w:tcPr>
+          <w:p>
+            <w:pPr>
+              <w:pStyle w:val="Listenabsatz"/>
+              <w:spacing w:line="288" w:lineRule="auto"/>
+              <w:ind w:left="0"/>
+              <w:contextualSpacing w:val="0"/>
+            </w:pPr>
+            <w:r>
+              <w:t>22</w:t>
             </w:r>
           </w:p>
         </w:tc>
@@ -1629,30 +2045,6 @@
       <w:pPr>
         <w:spacing w:line="288" w:lineRule="auto"/>
       </w:pPr>
-      <w:r>
-        <w:t xml:space="preserve">Adam: fragen ob </w:t>
-      </w:r>
-      <w:proofErr w:type="spellStart"/>
-      <w:r>
-        <w:t>jira</w:t>
-      </w:r>
-      <w:proofErr w:type="spellEnd"/>
-      <w:r>
-        <w:t xml:space="preserve"> </w:t>
-      </w:r>
-      <w:proofErr w:type="spellStart"/>
-      <w:r>
-        <w:t>export</w:t>
-      </w:r>
-      <w:proofErr w:type="spellEnd"/>
-      <w:r>
-        <w:t xml:space="preserve"> ok, oder richtiges REQ-</w:t>
-      </w:r>
-      <w:proofErr w:type="spellStart"/>
-      <w:r>
-        <w:t>Dok</w:t>
-      </w:r>
-      <w:proofErr w:type="spellEnd"/>
     </w:p>
     <w:sectPr>
       <w:pgSz w:w="11906" w:h="16838"/>
@@ -1666,7 +2058,7 @@
 
 <file path=word/comments.xml><?xml version="1.0" encoding="utf-8"?>
 <w:comments xmlns:ve="http://schemas.openxmlformats.org/markup-compatibility/2006" xmlns:o="urn:schemas-microsoft-com:office:office" xmlns:r="http://schemas.openxmlformats.org/officeDocument/2006/relationships" xmlns:m="http://schemas.openxmlformats.org/officeDocument/2006/math" xmlns:v="urn:schemas-microsoft-com:vml" xmlns:wp="http://schemas.openxmlformats.org/drawingml/2006/wordprocessingDrawing" xmlns:w10="urn:schemas-microsoft-com:office:word" xmlns:w="http://schemas.openxmlformats.org/wordprocessingml/2006/main" xmlns:wne="http://schemas.microsoft.com/office/word/2006/wordml">
-  <w:comment w:id="0" w:author="Benutzer" w:date="2016-05-12T10:30:00Z" w:initials="B">
+  <w:comment w:id="0" w:author="Benutzer" w:date="2016-05-31T11:03:00Z" w:initials="B">
     <w:p>
       <w:pPr>
         <w:pStyle w:val="Kommentartext"/>
@@ -1678,6 +2070,38 @@
         <w:annotationRef/>
       </w:r>
       <w:r>
+        <w:t>Bestandteile eines Artikels?</w:t>
+      </w:r>
+    </w:p>
+  </w:comment>
+  <w:comment w:id="1" w:author="Benutzer" w:date="2016-05-31T11:04:00Z" w:initials="B">
+    <w:p>
+      <w:pPr>
+        <w:pStyle w:val="Kommentartext"/>
+      </w:pPr>
+      <w:r>
+        <w:rPr>
+          <w:rStyle w:val="Kommentarzeichen"/>
+        </w:rPr>
+        <w:annotationRef/>
+      </w:r>
+      <w:r>
+        <w:t>Was darf bearbeitet werden?</w:t>
+      </w:r>
+    </w:p>
+  </w:comment>
+  <w:comment w:id="2" w:author="Benutzer" w:date="2016-05-31T09:40:00Z" w:initials="B">
+    <w:p>
+      <w:pPr>
+        <w:pStyle w:val="Kommentartext"/>
+      </w:pPr>
+      <w:r>
+        <w:rPr>
+          <w:rStyle w:val="Kommentarzeichen"/>
+        </w:rPr>
+        <w:annotationRef/>
+      </w:r>
+      <w:r>
         <w:t xml:space="preserve">Welche nochmal? Da </w:t>
       </w:r>
       <w:proofErr w:type="spellStart"/>
@@ -1687,38 +2111,6 @@
       <w:proofErr w:type="spellEnd"/>
       <w:r>
         <w:t xml:space="preserve"> eine Liste</w:t>
-      </w:r>
-    </w:p>
-  </w:comment>
-  <w:comment w:id="1" w:author="Benutzer" w:date="2016-05-12T10:30:00Z" w:initials="B">
-    <w:p>
-      <w:pPr>
-        <w:pStyle w:val="Kommentartext"/>
-      </w:pPr>
-      <w:r>
-        <w:rPr>
-          <w:rStyle w:val="Kommentarzeichen"/>
-        </w:rPr>
-        <w:annotationRef/>
-      </w:r>
-      <w:r>
-        <w:t>Bestandteile eines Artikels?</w:t>
-      </w:r>
-    </w:p>
-  </w:comment>
-  <w:comment w:id="2" w:author="Benutzer" w:date="2016-05-12T10:30:00Z" w:initials="B">
-    <w:p>
-      <w:pPr>
-        <w:pStyle w:val="Kommentartext"/>
-      </w:pPr>
-      <w:r>
-        <w:rPr>
-          <w:rStyle w:val="Kommentarzeichen"/>
-        </w:rPr>
-        <w:annotationRef/>
-      </w:r>
-      <w:r>
-        <w:t>Was darf bearbeitet werden?</w:t>
       </w:r>
     </w:p>
   </w:comment>
@@ -1760,7 +2152,7 @@
       </w:r>
     </w:p>
   </w:comment>
-  <w:comment w:id="5" w:author="Benutzer" w:date="2016-05-12T09:44:00Z" w:initials="B">
+  <w:comment w:id="5" w:author="Benutzer" w:date="2016-05-31T11:00:00Z" w:initials="B">
     <w:p>
       <w:pPr>
         <w:pStyle w:val="Kommentartext"/>
@@ -1772,11 +2164,27 @@
         <w:annotationRef/>
       </w:r>
       <w:r>
+        <w:t>Fragen!</w:t>
+      </w:r>
+    </w:p>
+  </w:comment>
+  <w:comment w:id="6" w:author="Benutzer" w:date="2016-05-12T09:44:00Z" w:initials="B">
+    <w:p>
+      <w:pPr>
+        <w:pStyle w:val="Kommentartext"/>
+      </w:pPr>
+      <w:r>
+        <w:rPr>
+          <w:rStyle w:val="Kommentarzeichen"/>
+        </w:rPr>
+        <w:annotationRef/>
+      </w:r>
+      <w:r>
         <w:t>Person, die den Artikel zuletzt geändert hat.</w:t>
       </w:r>
     </w:p>
   </w:comment>
-  <w:comment w:id="6" w:author="Benutzer" w:date="2016-05-12T10:31:00Z" w:initials="B">
+  <w:comment w:id="7" w:author="Benutzer" w:date="2016-05-12T10:31:00Z" w:initials="B">
     <w:p>
       <w:pPr>
         <w:pStyle w:val="Kommentartext"/>
@@ -1792,7 +2200,7 @@
       </w:r>
     </w:p>
   </w:comment>
-  <w:comment w:id="7" w:author="Benutzer" w:date="2016-05-12T09:46:00Z" w:initials="B">
+  <w:comment w:id="8" w:author="Benutzer" w:date="2016-05-12T09:46:00Z" w:initials="B">
     <w:p>
       <w:pPr>
         <w:pStyle w:val="Kommentartext"/>
@@ -1810,7 +2218,7 @@
       <w:proofErr w:type="spellEnd"/>
     </w:p>
   </w:comment>
-  <w:comment w:id="8" w:author="Benutzer" w:date="2016-05-12T10:38:00Z" w:initials="B">
+  <w:comment w:id="9" w:author="Benutzer" w:date="2016-05-12T10:38:00Z" w:initials="B">
     <w:p>
       <w:pPr>
         <w:pStyle w:val="Kommentartext"/>
@@ -1834,7 +2242,7 @@
       </w:r>
     </w:p>
   </w:comment>
-  <w:comment w:id="9" w:author="Benutzer" w:date="2016-05-12T10:49:00Z" w:initials="B">
+  <w:comment w:id="10" w:author="Benutzer" w:date="2016-05-31T11:01:00Z" w:initials="B">
     <w:p>
       <w:pPr>
         <w:pStyle w:val="Kommentartext"/>
@@ -1846,23 +2254,7 @@
         <w:annotationRef/>
       </w:r>
       <w:r>
-        <w:t>Fragen!</w:t>
-      </w:r>
-    </w:p>
-  </w:comment>
-  <w:comment w:id="10" w:author="Benutzer" w:date="2016-05-12T11:31:00Z" w:initials="B">
-    <w:p>
-      <w:pPr>
-        <w:pStyle w:val="Kommentartext"/>
-      </w:pPr>
-      <w:r>
-        <w:rPr>
-          <w:rStyle w:val="Kommentarzeichen"/>
-        </w:rPr>
-        <w:annotationRef/>
-      </w:r>
-      <w:r>
-        <w:t>NICHT FINAL!</w:t>
+        <w:t>Kursiv: alte Variante, darunter: neue Variante mit erweiterter Satzschablone</w:t>
       </w:r>
     </w:p>
   </w:comment>
@@ -1927,97 +2319,6 @@
       </w:r>
       <w:r>
         <w:t>Der Admin</w:t>
-      </w:r>
-    </w:p>
-  </w:comment>
-  <w:comment w:id="14" w:author="Benutzer" w:date="2016-05-13T11:36:00Z" w:initials="B">
-    <w:p>
-      <w:pPr>
-        <w:pStyle w:val="Kommentartext"/>
-      </w:pPr>
-      <w:r>
-        <w:rPr>
-          <w:rStyle w:val="Kommentarzeichen"/>
-        </w:rPr>
-        <w:annotationRef/>
-      </w:r>
-      <w:r>
-        <w:t>Für mich kam es so rüber, als wären die Prioritäten mindestens gleich, wenn nicht sogar die von User Story 1 höher.</w:t>
-      </w:r>
-      <w:r>
-        <w:t xml:space="preserve"> (von Timo)</w:t>
-      </w:r>
-    </w:p>
-  </w:comment>
-  <w:comment w:id="15" w:author="Benutzer" w:date="2016-05-13T11:39:00Z" w:initials="B">
-    <w:p>
-      <w:pPr>
-        <w:pStyle w:val="Kommentartext"/>
-      </w:pPr>
-      <w:r>
-        <w:rPr>
-          <w:rStyle w:val="Kommentarzeichen"/>
-        </w:rPr>
-        <w:annotationRef/>
-      </w:r>
-      <w:r>
-        <w:t xml:space="preserve">Den hätte ich auf 3 oder 4 gesetzt. Primäres Ziel ist ja </w:t>
-      </w:r>
-      <w:proofErr w:type="spellStart"/>
-      <w:r>
-        <w:t>erstmal</w:t>
-      </w:r>
-      <w:proofErr w:type="spellEnd"/>
-      <w:r>
-        <w:t xml:space="preserve"> die Verteilung des Wissens (=&gt; das Schreiben und Lesen)</w:t>
-      </w:r>
-      <w:r>
-        <w:t xml:space="preserve"> (von Timo)</w:t>
-      </w:r>
-    </w:p>
-  </w:comment>
-  <w:comment w:id="16" w:author="Benutzer" w:date="2016-05-13T11:39:00Z" w:initials="B">
-    <w:p>
-      <w:pPr>
-        <w:pStyle w:val="Kommentartext"/>
-      </w:pPr>
-      <w:r>
-        <w:rPr>
-          <w:rStyle w:val="Kommentarzeichen"/>
-        </w:rPr>
-        <w:annotationRef/>
-      </w:r>
-      <w:r>
-        <w:t>Ich bin mir nicht mehr sicher, was der Kunde zuerst gesagt hat:</w:t>
-      </w:r>
-    </w:p>
-    <w:p>
-      <w:pPr>
-        <w:pStyle w:val="Kommentartext"/>
-      </w:pPr>
-      <w:r>
-        <w:t>- dass Artikel vom Leser korrigiert werden können oder</w:t>
-      </w:r>
-    </w:p>
-    <w:p>
-      <w:pPr>
-        <w:pStyle w:val="Kommentartext"/>
-      </w:pPr>
-      <w:r>
-        <w:t>- dass Artikel als fehlerhaft gemeldet werden können</w:t>
-      </w:r>
-    </w:p>
-    <w:p>
-      <w:pPr>
-        <w:pStyle w:val="Kommentartext"/>
-      </w:pPr>
-    </w:p>
-    <w:p>
-      <w:pPr>
-        <w:pStyle w:val="Kommentartext"/>
-      </w:pPr>
-      <w:r>
-        <w:t>Je nach dem würde ich die Priorität des zuerst genannten höher einstufen als die des anderen. (von Timo)</w:t>
       </w:r>
     </w:p>
   </w:comment>

</xml_diff>

<commit_message>
reworked non functional requirements, added some quantifications
</commit_message>
<xml_diff>
--- a/docs/documentation/REQ/UserStories.docx
+++ b/docs/documentation/REQ/UserStories.docx
@@ -877,7 +877,19 @@
         <w:rPr>
           <w:i/>
         </w:rPr>
-        <w:t xml:space="preserve"> einen direkten Mehrwert aus der Software ziehen, um meine Arbeitsabläufe zu beschleunigen, zu vereinfachen und/oder mehr Effizienz zu erlangen. Dabei muss das System benutzerfreundlich, das heißt einfach und intuitiv zu Bedienen sein, um einfach und effektiv in meine Arbeitsabläufe integriert werden zu können.</w:t>
+        <w:t xml:space="preserve"> einen direkten Mehrwert aus der Software ziehen, um meine Arbeitsabläufe zu beschleunigen, zu vereinfachen und/oder mehr Effizienz zu erlangen. Dabei muss das System benutzerfreundlich, das heißt einfach und intuitiv zu Bedienen sein</w:t>
+      </w:r>
+      <w:r>
+        <w:rPr>
+          <w:i/>
+        </w:rPr>
+        <w:t xml:space="preserve"> (Einarbeitungszeit unter 15 Minuten)</w:t>
+      </w:r>
+      <w:r>
+        <w:rPr>
+          <w:i/>
+        </w:rPr>
+        <w:t>, um einfach und effektiv in meine Arbeitsabläufe integriert werden zu können.</w:t>
       </w:r>
     </w:p>
     <w:p>
@@ -899,20 +911,11 @@
         </w:rPr>
         <w:t xml:space="preserve">Als Benutzer möchte ich das System weiter verwenden können, wenn </w:t>
       </w:r>
-      <w:commentRangeStart w:id="12"/>
-      <w:r>
-        <w:rPr>
-          <w:i/>
-        </w:rPr>
-        <w:t xml:space="preserve">andere </w:t>
-      </w:r>
-      <w:commentRangeEnd w:id="12"/>
-      <w:r>
-        <w:rPr>
-          <w:rStyle w:val="Kommentarzeichen"/>
-          <w:i/>
-        </w:rPr>
-        <w:commentReference w:id="12"/>
+      <w:r>
+        <w:rPr>
+          <w:i/>
+        </w:rPr>
+        <w:t xml:space="preserve">bis zu 200 lesende und 25 schreibende </w:t>
       </w:r>
       <w:r>
         <w:rPr>
@@ -991,22 +994,14 @@
         <w:rPr>
           <w:i/>
         </w:rPr>
+        <w:lastRenderedPageBreak/>
         <w:t xml:space="preserve">Als </w:t>
       </w:r>
-      <w:commentRangeStart w:id="13"/>
-      <w:r>
-        <w:rPr>
-          <w:i/>
-        </w:rPr>
-        <w:t>Benutzer</w:t>
-      </w:r>
-      <w:commentRangeEnd w:id="13"/>
-      <w:r>
-        <w:rPr>
-          <w:rStyle w:val="Kommentarzeichen"/>
-          <w:i/>
-        </w:rPr>
-        <w:commentReference w:id="13"/>
+      <w:r>
+        <w:rPr>
+          <w:i/>
+        </w:rPr>
+        <w:t>Admin</w:t>
       </w:r>
       <w:r>
         <w:rPr>
@@ -1048,7 +1043,6 @@
         <w:rPr>
           <w:i/>
         </w:rPr>
-        <w:lastRenderedPageBreak/>
         <w:t xml:space="preserve">Als Benutzer möchte ich die Suchfunktion des Systems verwenden, um schnell, basierend auf den </w:t>
       </w:r>
       <w:proofErr w:type="spellStart"/>
@@ -1063,43 +1057,13 @@
         <w:rPr>
           <w:i/>
         </w:rPr>
-        <w:t xml:space="preserve">, relevante Ergebnisse zu erhalten. Dabei muss das System in Voraussicht auf zukünftige technologische Neuerungen und geänderte Anforderungen an das System </w:t>
-      </w:r>
-      <w:r>
-        <w:rPr>
-          <w:i/>
-        </w:rPr>
-        <w:t xml:space="preserve">aus </w:t>
-      </w:r>
-      <w:r>
-        <w:rPr>
-          <w:i/>
-        </w:rPr>
-        <w:t xml:space="preserve"> </w:t>
-      </w:r>
-      <w:r>
-        <w:rPr>
-          <w:i/>
-        </w:rPr>
-        <w:t>einzelnen Modulen bestehen</w:t>
-      </w:r>
-      <w:r>
-        <w:rPr>
-          <w:i/>
-        </w:rPr>
-        <w:t>, um Funktionserwei</w:t>
-      </w:r>
-      <w:r>
-        <w:rPr>
-          <w:i/>
-        </w:rPr>
-        <w:t>t</w:t>
-      </w:r>
-      <w:r>
-        <w:rPr>
-          <w:i/>
-        </w:rPr>
-        <w:t xml:space="preserve">erungen oder den Austausch der </w:t>
+        <w:t xml:space="preserve">, relevante Ergebnisse zu erhalten. Dabei muss </w:t>
+      </w:r>
+      <w:r>
+        <w:rPr>
+          <w:i/>
+        </w:rPr>
+        <w:t xml:space="preserve">die </w:t>
       </w:r>
       <w:proofErr w:type="spellStart"/>
       <w:r>
@@ -1113,13 +1077,13 @@
         <w:rPr>
           <w:i/>
         </w:rPr>
-        <w:t xml:space="preserve"> </w:t>
-      </w:r>
-      <w:r>
-        <w:rPr>
-          <w:i/>
-        </w:rPr>
-        <w:t>zu ermöglichen.</w:t>
+        <w:t xml:space="preserve"> lose gekoppelt an das restliche System </w:t>
+      </w:r>
+      <w:r>
+        <w:rPr>
+          <w:i/>
+        </w:rPr>
+        <w:t>über eine programmiersprachenunabhängige Schnittstelle angebunden sein.</w:t>
       </w:r>
     </w:p>
     <w:p>
@@ -2279,46 +2243,6 @@
       <w:proofErr w:type="spellEnd"/>
       <w:r>
         <w:t xml:space="preserve"> Serverseitige Bearbeitungszeit gemeint!</w:t>
-      </w:r>
-    </w:p>
-  </w:comment>
-  <w:comment w:id="12" w:author="Benutzer" w:date="2016-05-12T10:23:00Z" w:initials="B">
-    <w:p>
-      <w:pPr>
-        <w:pStyle w:val="Kommentartext"/>
-      </w:pPr>
-      <w:r>
-        <w:rPr>
-          <w:rStyle w:val="Kommentarzeichen"/>
-        </w:rPr>
-        <w:annotationRef/>
-      </w:r>
-      <w:r>
-        <w:t xml:space="preserve">Bis zu </w:t>
-      </w:r>
-      <w:proofErr w:type="spellStart"/>
-      <w:r>
-        <w:t>xxx</w:t>
-      </w:r>
-      <w:proofErr w:type="spellEnd"/>
-      <w:r>
-        <w:t xml:space="preserve"> Clients</w:t>
-      </w:r>
-    </w:p>
-  </w:comment>
-  <w:comment w:id="13" w:author="Benutzer" w:date="2016-05-12T10:22:00Z" w:initials="B">
-    <w:p>
-      <w:pPr>
-        <w:pStyle w:val="Kommentartext"/>
-      </w:pPr>
-      <w:r>
-        <w:rPr>
-          <w:rStyle w:val="Kommentarzeichen"/>
-        </w:rPr>
-        <w:annotationRef/>
-      </w:r>
-      <w:r>
-        <w:t>Der Admin</w:t>
       </w:r>
     </w:p>
   </w:comment>

</xml_diff>